<commit_message>
Rundungsfehler, Hinweisliste bei Notenabgabe
</commit_message>
<xml_diff>
--- a/Anleitungen und Vorgehensweisen/Vorgehensweisen in diNo Sekretariat.docx
+++ b/Anleitungen und Vorgehensweisen/Vorgehensweisen in diNo Sekretariat.docx
@@ -9,80 +9,250 @@
           <w:b/>
         </w:rPr>
       </w:pPr>
-      <w:r>
-        <w:rPr>
-          <w:b/>
-        </w:rPr>
-        <w:t>Vorgehensweisen in diNo</w:t>
-      </w:r>
-    </w:p>
-    <w:p>
-      <w:pPr>
-        <w:spacing w:after="0" w:line="240" w:lineRule="auto"/>
-        <w:jc w:val="both"/>
-        <w:rPr>
-          <w:b/>
-        </w:rPr>
-      </w:pPr>
-      <w:r>
-        <w:rPr>
-          <w:b/>
-        </w:rPr>
-        <w:t>Austritt eines Schülers</w:t>
-      </w:r>
-    </w:p>
-    <w:p>
-      <w:pPr>
-        <w:spacing w:after="0" w:line="240" w:lineRule="auto"/>
-      </w:pPr>
-      <w:r>
-        <w:t>Zunächst Status des Schülers ändern auf „Abgemeldet“, dann ggf. Austrittsdatum korrigieren, speichern.</w:t>
-      </w:r>
-    </w:p>
-    <w:p>
-      <w:pPr>
-        <w:spacing w:after="0" w:line="240" w:lineRule="auto"/>
-      </w:pPr>
-    </w:p>
-    <w:p>
-      <w:pPr>
-        <w:spacing w:after="0" w:line="240" w:lineRule="auto"/>
-      </w:pPr>
-      <w:r>
-        <w:rPr>
-          <w:b/>
-        </w:rPr>
-        <w:t>Wechsel des Religionsunterrichts</w:t>
-      </w:r>
-      <w:r>
-        <w:rPr>
-          <w:b/>
-        </w:rPr>
-        <w:t xml:space="preserve"> </w:t>
-      </w:r>
-      <w:r>
-        <w:t>(unabhängig vom Bekenntnis)</w:t>
-      </w:r>
-    </w:p>
-    <w:p>
-      <w:pPr>
-        <w:spacing w:after="0" w:line="240" w:lineRule="auto"/>
-      </w:pPr>
-      <w:r>
-        <w:t>Im Reiter Kurszuordnungen die Kurse tauschen durch Doppelclick auf die Kursnummer. Im Reiter Schülerdaten sollte dann automatisch der richtige Religionsunterricht drinstehen.</w:t>
-      </w:r>
-    </w:p>
-    <w:p>
-      <w:pPr>
-        <w:spacing w:after="0" w:line="240" w:lineRule="auto"/>
-      </w:pPr>
-    </w:p>
-    <w:p>
-      <w:pPr>
-        <w:spacing w:after="0" w:line="240" w:lineRule="auto"/>
-      </w:pPr>
       <w:bookmarkStart w:id="0" w:name="_GoBack"/>
       <w:bookmarkEnd w:id="0"/>
+      <w:r>
+        <w:rPr>
+          <w:b/>
+        </w:rPr>
+        <w:t xml:space="preserve">Vorgehensweisen in </w:t>
+      </w:r>
+      <w:proofErr w:type="spellStart"/>
+      <w:r>
+        <w:rPr>
+          <w:b/>
+        </w:rPr>
+        <w:t>diNo</w:t>
+      </w:r>
+      <w:proofErr w:type="spellEnd"/>
+      <w:r>
+        <w:rPr>
+          <w:b/>
+        </w:rPr>
+        <w:t xml:space="preserve"> (Sekretariat)</w:t>
+      </w:r>
+    </w:p>
+    <w:p>
+      <w:pPr>
+        <w:spacing w:after="0" w:line="240" w:lineRule="auto"/>
+        <w:jc w:val="both"/>
+        <w:rPr>
+          <w:b/>
+        </w:rPr>
+      </w:pPr>
+      <w:r>
+        <w:rPr>
+          <w:b/>
+        </w:rPr>
+        <w:t>Austritt eines Schülers</w:t>
+      </w:r>
+    </w:p>
+    <w:p>
+      <w:pPr>
+        <w:spacing w:after="0" w:line="240" w:lineRule="auto"/>
+      </w:pPr>
+      <w:r>
+        <w:t>Zunächst Status des Schülers ändern auf „Abgemeldet“, dann ggf. Austrittsdatum korrigieren, speichern.</w:t>
+      </w:r>
+    </w:p>
+    <w:p>
+      <w:pPr>
+        <w:spacing w:after="0" w:line="240" w:lineRule="auto"/>
+      </w:pPr>
+    </w:p>
+    <w:p>
+      <w:pPr>
+        <w:spacing w:after="0" w:line="240" w:lineRule="auto"/>
+      </w:pPr>
+      <w:r>
+        <w:rPr>
+          <w:b/>
+        </w:rPr>
+        <w:t>Wechsel des Religionsunterrichts</w:t>
+      </w:r>
+      <w:r>
+        <w:rPr>
+          <w:b/>
+        </w:rPr>
+        <w:t xml:space="preserve"> </w:t>
+      </w:r>
+      <w:r>
+        <w:t>(unabhängig vom Bekenntnis)</w:t>
+      </w:r>
+    </w:p>
+    <w:p>
+      <w:pPr>
+        <w:spacing w:after="0" w:line="240" w:lineRule="auto"/>
+      </w:pPr>
+      <w:r>
+        <w:t xml:space="preserve">Im Reiter Kurszuordnungen die Kurse tauschen durch </w:t>
+      </w:r>
+      <w:proofErr w:type="spellStart"/>
+      <w:r>
+        <w:t>Doppelclick</w:t>
+      </w:r>
+      <w:proofErr w:type="spellEnd"/>
+      <w:r>
+        <w:t xml:space="preserve"> auf die Kursnummer. Im Reiter Schülerdaten sollte dann automatisch der richtige Religionsunterricht drinstehen.</w:t>
+      </w:r>
+    </w:p>
+    <w:p>
+      <w:pPr>
+        <w:spacing w:after="0" w:line="240" w:lineRule="auto"/>
+      </w:pPr>
+    </w:p>
+    <w:p>
+      <w:pPr>
+        <w:spacing w:after="0" w:line="240" w:lineRule="auto"/>
+        <w:rPr>
+          <w:b/>
+        </w:rPr>
+      </w:pPr>
+      <w:r>
+        <w:rPr>
+          <w:b/>
+        </w:rPr>
+        <w:t xml:space="preserve">Schnittstelle zum </w:t>
+      </w:r>
+      <w:proofErr w:type="spellStart"/>
+      <w:r>
+        <w:rPr>
+          <w:b/>
+        </w:rPr>
+        <w:t>Absenzensystem</w:t>
+      </w:r>
+      <w:proofErr w:type="spellEnd"/>
+    </w:p>
+    <w:p>
+      <w:pPr>
+        <w:spacing w:after="0" w:line="240" w:lineRule="auto"/>
+      </w:pPr>
+      <w:r>
+        <w:t xml:space="preserve">Meldet das </w:t>
+      </w:r>
+      <w:proofErr w:type="spellStart"/>
+      <w:r>
+        <w:t>Absenzensystem</w:t>
+      </w:r>
+      <w:proofErr w:type="spellEnd"/>
+      <w:r>
+        <w:t xml:space="preserve"> per Mail eine neue </w:t>
+      </w:r>
+      <w:proofErr w:type="spellStart"/>
+      <w:r>
+        <w:t>Attestpflicht</w:t>
+      </w:r>
+      <w:proofErr w:type="spellEnd"/>
+      <w:r>
+        <w:t xml:space="preserve"> oder verhängt der Klassenleiter diese manuell, so wird vom Sekretariat über </w:t>
+      </w:r>
+      <w:proofErr w:type="spellStart"/>
+      <w:r>
+        <w:t>diNo</w:t>
+      </w:r>
+      <w:proofErr w:type="spellEnd"/>
+      <w:r>
+        <w:t xml:space="preserve"> (Reiter Administration / </w:t>
+      </w:r>
+      <w:proofErr w:type="spellStart"/>
+      <w:r>
+        <w:t>Attestpflicht</w:t>
+      </w:r>
+      <w:proofErr w:type="spellEnd"/>
+      <w:r>
+        <w:t xml:space="preserve">) der zugehörige Brief an den Schüler erstellt. Die </w:t>
+      </w:r>
+      <w:proofErr w:type="spellStart"/>
+      <w:r>
+        <w:t>Attestpflicht</w:t>
+      </w:r>
+      <w:proofErr w:type="spellEnd"/>
+      <w:r>
+        <w:t xml:space="preserve"> wird dabei automatisch als Vorkommnis im Notenbogen angelegt.</w:t>
+      </w:r>
+    </w:p>
+    <w:p>
+      <w:pPr>
+        <w:spacing w:after="0" w:line="240" w:lineRule="auto"/>
+      </w:pPr>
+      <w:r>
+        <w:t xml:space="preserve">Die Fehlzeitenübersicht wird nicht mehr in den Notenbogen aufgenommen. Der aktuelle Stand kann dem </w:t>
+      </w:r>
+      <w:proofErr w:type="spellStart"/>
+      <w:r>
+        <w:t>Absenzensystem</w:t>
+      </w:r>
+      <w:proofErr w:type="spellEnd"/>
+      <w:r>
+        <w:t xml:space="preserve"> entnommen werden. Am Jahresende druckt jeder Klassenleiter die „Monatsauswertung“ als Klassenliste aus, welche dann mit den Notenbögen archiviert wird.</w:t>
+      </w:r>
+    </w:p>
+    <w:p>
+      <w:pPr>
+        <w:spacing w:after="0" w:line="240" w:lineRule="auto"/>
+      </w:pPr>
+    </w:p>
+    <w:p>
+      <w:pPr>
+        <w:spacing w:after="0" w:line="240" w:lineRule="auto"/>
+      </w:pPr>
+      <w:r>
+        <w:rPr>
+          <w:b/>
+        </w:rPr>
+        <w:t>Notenmitteilung vor den Konferenzen</w:t>
+      </w:r>
+    </w:p>
+    <w:p>
+      <w:pPr>
+        <w:spacing w:after="0" w:line="240" w:lineRule="auto"/>
+      </w:pPr>
+      <w:r>
+        <w:t>Unmittelbar nach Notenschluss werden für jeden betroffenen Schüler „Mitteilungen über das Notenbild“ ausgedruck</w:t>
+      </w:r>
+      <w:r>
+        <w:t xml:space="preserve">t (Administration / Notenbild). Der Klassenleiter lässt diese Zettel von seinen Schülern kontrollieren, sammelt die Zettel aber wieder ein und bringt sie zur Konferenz mit. </w:t>
+      </w:r>
+    </w:p>
+    <w:p>
+      <w:pPr>
+        <w:spacing w:after="0" w:line="240" w:lineRule="auto"/>
+      </w:pPr>
+    </w:p>
+    <w:p>
+      <w:pPr>
+        <w:spacing w:after="0" w:line="240" w:lineRule="auto"/>
+        <w:rPr>
+          <w:b/>
+        </w:rPr>
+      </w:pPr>
+      <w:r>
+        <w:rPr>
+          <w:b/>
+        </w:rPr>
+        <w:t>Ausdruck der Notenbögen</w:t>
+      </w:r>
+    </w:p>
+    <w:p>
+      <w:pPr>
+        <w:spacing w:after="0" w:line="240" w:lineRule="auto"/>
+      </w:pPr>
+      <w:r>
+        <w:t>Die Notenbögen werden nach der Probezeitkonferenz (nur für Schüler mit PZ), zum Halbjahr  und zum Jahresende gedruckt und archiviert. Gleiches gilt bei Austritt eines Schülers.</w:t>
+      </w:r>
+    </w:p>
+    <w:p>
+      <w:pPr>
+        <w:spacing w:after="0" w:line="240" w:lineRule="auto"/>
+      </w:pPr>
+      <w:r>
+        <w:t xml:space="preserve"> </w:t>
+      </w:r>
+    </w:p>
+    <w:p>
+      <w:pPr>
+        <w:spacing w:after="0" w:line="240" w:lineRule="auto"/>
+      </w:pPr>
     </w:p>
     <w:p>
       <w:pPr>

</xml_diff>